<commit_message>
modificação do trabalho escrito
</commit_message>
<xml_diff>
--- a/TCC_escrito/TCC -Renato_Nascimento-Gabriel_Matheus.docx
+++ b/TCC_escrito/TCC -Renato_Nascimento-Gabriel_Matheus.docx
@@ -756,12 +756,6 @@
         <w:gridCol w:w="7338"/>
       </w:tblGrid>
       <w:tr>
-        <w:tblPrEx>
-          <w:tblCellMar>
-            <w:top w:w="0" w:type="dxa"/>
-            <w:bottom w:w="0" w:type="dxa"/>
-          </w:tblCellMar>
-        </w:tblPrEx>
         <w:trPr>
           <w:trHeight w:val="2995"/>
         </w:trPr>
@@ -23205,27 +23199,14 @@
         <w:lastRenderedPageBreak/>
         <w:t xml:space="preserve">Figura </w:t>
       </w:r>
-      <w:r>
-        <w:fldChar w:fldCharType="begin"/>
-      </w:r>
-      <w:r>
-        <w:instrText xml:space="preserve"> SEQ Figura \* ARABIC </w:instrText>
-      </w:r>
-      <w:r>
-        <w:fldChar w:fldCharType="separate"/>
-      </w:r>
-      <w:r>
-        <w:rPr>
-          <w:noProof/>
-        </w:rPr>
-        <w:t>1</w:t>
-      </w:r>
-      <w:r>
-        <w:rPr>
-          <w:noProof/>
-        </w:rPr>
-        <w:fldChar w:fldCharType="end"/>
-      </w:r>
+      <w:fldSimple w:instr=" SEQ Figura \* ARABIC ">
+        <w:r>
+          <w:rPr>
+            <w:noProof/>
+          </w:rPr>
+          <w:t>1</w:t>
+        </w:r>
+      </w:fldSimple>
       <w:r>
         <w:t xml:space="preserve"> - </w:t>
       </w:r>
@@ -23372,27 +23353,14 @@
       <w:r>
         <w:t xml:space="preserve">Figura </w:t>
       </w:r>
-      <w:r>
-        <w:fldChar w:fldCharType="begin"/>
-      </w:r>
-      <w:r>
-        <w:instrText xml:space="preserve"> SEQ Figura \* ARABIC </w:instrText>
-      </w:r>
-      <w:r>
-        <w:fldChar w:fldCharType="separate"/>
-      </w:r>
-      <w:r>
-        <w:rPr>
-          <w:noProof/>
-        </w:rPr>
-        <w:t>2</w:t>
-      </w:r>
-      <w:r>
-        <w:rPr>
-          <w:noProof/>
-        </w:rPr>
-        <w:fldChar w:fldCharType="end"/>
-      </w:r>
+      <w:fldSimple w:instr=" SEQ Figura \* ARABIC ">
+        <w:r>
+          <w:rPr>
+            <w:noProof/>
+          </w:rPr>
+          <w:t>2</w:t>
+        </w:r>
+      </w:fldSimple>
       <w:r>
         <w:t xml:space="preserve"> - </w:t>
       </w:r>
@@ -23605,27 +23573,14 @@
         <w:lastRenderedPageBreak/>
         <w:t xml:space="preserve">Figura </w:t>
       </w:r>
-      <w:r>
-        <w:fldChar w:fldCharType="begin"/>
-      </w:r>
-      <w:r>
-        <w:instrText xml:space="preserve"> SEQ Figura \* ARABIC </w:instrText>
-      </w:r>
-      <w:r>
-        <w:fldChar w:fldCharType="separate"/>
-      </w:r>
-      <w:r>
-        <w:rPr>
-          <w:noProof/>
-        </w:rPr>
-        <w:t>3</w:t>
-      </w:r>
-      <w:r>
-        <w:rPr>
-          <w:noProof/>
-        </w:rPr>
-        <w:fldChar w:fldCharType="end"/>
-      </w:r>
+      <w:fldSimple w:instr=" SEQ Figura \* ARABIC ">
+        <w:r>
+          <w:rPr>
+            <w:noProof/>
+          </w:rPr>
+          <w:t>3</w:t>
+        </w:r>
+      </w:fldSimple>
       <w:r>
         <w:t xml:space="preserve"> -</w:t>
       </w:r>
@@ -23800,27 +23755,14 @@
       <w:r>
         <w:t xml:space="preserve">Figura </w:t>
       </w:r>
-      <w:r>
-        <w:fldChar w:fldCharType="begin"/>
-      </w:r>
-      <w:r>
-        <w:instrText xml:space="preserve"> SEQ Figura \* ARABIC </w:instrText>
-      </w:r>
-      <w:r>
-        <w:fldChar w:fldCharType="separate"/>
-      </w:r>
-      <w:r>
-        <w:rPr>
-          <w:noProof/>
-        </w:rPr>
-        <w:t>4</w:t>
-      </w:r>
-      <w:r>
-        <w:rPr>
-          <w:noProof/>
-        </w:rPr>
-        <w:fldChar w:fldCharType="end"/>
-      </w:r>
+      <w:fldSimple w:instr=" SEQ Figura \* ARABIC ">
+        <w:r>
+          <w:rPr>
+            <w:noProof/>
+          </w:rPr>
+          <w:t>4</w:t>
+        </w:r>
+      </w:fldSimple>
       <w:r>
         <w:t xml:space="preserve"> - </w:t>
       </w:r>
@@ -24031,27 +23973,14 @@
         <w:lastRenderedPageBreak/>
         <w:t xml:space="preserve">Figura </w:t>
       </w:r>
-      <w:r>
-        <w:fldChar w:fldCharType="begin"/>
-      </w:r>
-      <w:r>
-        <w:instrText xml:space="preserve"> SEQ Figura \* ARABIC </w:instrText>
-      </w:r>
-      <w:r>
-        <w:fldChar w:fldCharType="separate"/>
-      </w:r>
-      <w:r>
-        <w:rPr>
-          <w:noProof/>
-        </w:rPr>
-        <w:t>5</w:t>
-      </w:r>
-      <w:r>
-        <w:rPr>
-          <w:noProof/>
-        </w:rPr>
-        <w:fldChar w:fldCharType="end"/>
-      </w:r>
+      <w:fldSimple w:instr=" SEQ Figura \* ARABIC ">
+        <w:r>
+          <w:rPr>
+            <w:noProof/>
+          </w:rPr>
+          <w:t>5</w:t>
+        </w:r>
+      </w:fldSimple>
       <w:r>
         <w:t xml:space="preserve"> - </w:t>
       </w:r>
@@ -24198,27 +24127,14 @@
       <w:r>
         <w:t xml:space="preserve">Figura </w:t>
       </w:r>
-      <w:r>
-        <w:fldChar w:fldCharType="begin"/>
-      </w:r>
-      <w:r>
-        <w:instrText xml:space="preserve"> SEQ Figura \* ARABIC </w:instrText>
-      </w:r>
-      <w:r>
-        <w:fldChar w:fldCharType="separate"/>
-      </w:r>
-      <w:r>
-        <w:rPr>
-          <w:noProof/>
-        </w:rPr>
-        <w:t>6</w:t>
-      </w:r>
-      <w:r>
-        <w:rPr>
-          <w:noProof/>
-        </w:rPr>
-        <w:fldChar w:fldCharType="end"/>
-      </w:r>
+      <w:fldSimple w:instr=" SEQ Figura \* ARABIC ">
+        <w:r>
+          <w:rPr>
+            <w:noProof/>
+          </w:rPr>
+          <w:t>6</w:t>
+        </w:r>
+      </w:fldSimple>
       <w:r>
         <w:t xml:space="preserve"> - </w:t>
       </w:r>
@@ -24584,27 +24500,14 @@
         <w:lastRenderedPageBreak/>
         <w:t xml:space="preserve">Figura </w:t>
       </w:r>
-      <w:r>
-        <w:fldChar w:fldCharType="begin"/>
-      </w:r>
-      <w:r>
-        <w:instrText xml:space="preserve"> SEQ Figura \* ARABIC </w:instrText>
-      </w:r>
-      <w:r>
-        <w:fldChar w:fldCharType="separate"/>
-      </w:r>
-      <w:r>
-        <w:rPr>
-          <w:noProof/>
-        </w:rPr>
-        <w:t>7</w:t>
-      </w:r>
-      <w:r>
-        <w:rPr>
-          <w:noProof/>
-        </w:rPr>
-        <w:fldChar w:fldCharType="end"/>
-      </w:r>
+      <w:fldSimple w:instr=" SEQ Figura \* ARABIC ">
+        <w:r>
+          <w:rPr>
+            <w:noProof/>
+          </w:rPr>
+          <w:t>7</w:t>
+        </w:r>
+      </w:fldSimple>
       <w:r>
         <w:t xml:space="preserve"> - </w:t>
       </w:r>
@@ -24746,27 +24649,14 @@
       <w:r>
         <w:t xml:space="preserve">Figura </w:t>
       </w:r>
-      <w:r>
-        <w:fldChar w:fldCharType="begin"/>
-      </w:r>
-      <w:r>
-        <w:instrText xml:space="preserve"> SEQ Figura \* ARABIC </w:instrText>
-      </w:r>
-      <w:r>
-        <w:fldChar w:fldCharType="separate"/>
-      </w:r>
-      <w:r>
-        <w:rPr>
-          <w:noProof/>
-        </w:rPr>
-        <w:t>8</w:t>
-      </w:r>
-      <w:r>
-        <w:rPr>
-          <w:noProof/>
-        </w:rPr>
-        <w:fldChar w:fldCharType="end"/>
-      </w:r>
+      <w:fldSimple w:instr=" SEQ Figura \* ARABIC ">
+        <w:r>
+          <w:rPr>
+            <w:noProof/>
+          </w:rPr>
+          <w:t>8</w:t>
+        </w:r>
+      </w:fldSimple>
       <w:r>
         <w:t xml:space="preserve"> - </w:t>
       </w:r>
@@ -25025,27 +24915,14 @@
         <w:lastRenderedPageBreak/>
         <w:t xml:space="preserve">Figura </w:t>
       </w:r>
-      <w:r>
-        <w:fldChar w:fldCharType="begin"/>
-      </w:r>
-      <w:r>
-        <w:instrText xml:space="preserve"> SEQ Figura \* ARABIC </w:instrText>
-      </w:r>
-      <w:r>
-        <w:fldChar w:fldCharType="separate"/>
-      </w:r>
-      <w:r>
-        <w:rPr>
-          <w:noProof/>
-        </w:rPr>
-        <w:t>9</w:t>
-      </w:r>
-      <w:r>
-        <w:rPr>
-          <w:noProof/>
-        </w:rPr>
-        <w:fldChar w:fldCharType="end"/>
-      </w:r>
+      <w:fldSimple w:instr=" SEQ Figura \* ARABIC ">
+        <w:r>
+          <w:rPr>
+            <w:noProof/>
+          </w:rPr>
+          <w:t>9</w:t>
+        </w:r>
+      </w:fldSimple>
       <w:r>
         <w:t xml:space="preserve"> - </w:t>
       </w:r>
@@ -25246,27 +25123,14 @@
       <w:r>
         <w:t xml:space="preserve">Figura </w:t>
       </w:r>
-      <w:r>
-        <w:fldChar w:fldCharType="begin"/>
-      </w:r>
-      <w:r>
-        <w:instrText xml:space="preserve"> SEQ Figura \* ARABIC </w:instrText>
-      </w:r>
-      <w:r>
-        <w:fldChar w:fldCharType="separate"/>
-      </w:r>
-      <w:r>
-        <w:rPr>
-          <w:noProof/>
-        </w:rPr>
-        <w:t>10</w:t>
-      </w:r>
-      <w:r>
-        <w:rPr>
-          <w:noProof/>
-        </w:rPr>
-        <w:fldChar w:fldCharType="end"/>
-      </w:r>
+      <w:fldSimple w:instr=" SEQ Figura \* ARABIC ">
+        <w:r>
+          <w:rPr>
+            <w:noProof/>
+          </w:rPr>
+          <w:t>10</w:t>
+        </w:r>
+      </w:fldSimple>
       <w:r>
         <w:t xml:space="preserve"> - </w:t>
       </w:r>
@@ -25607,27 +25471,14 @@
       <w:r>
         <w:t xml:space="preserve">Figura </w:t>
       </w:r>
-      <w:r>
-        <w:fldChar w:fldCharType="begin"/>
-      </w:r>
-      <w:r>
-        <w:instrText xml:space="preserve"> SEQ Figura \* ARABIC </w:instrText>
-      </w:r>
-      <w:r>
-        <w:fldChar w:fldCharType="separate"/>
-      </w:r>
-      <w:r>
-        <w:rPr>
-          <w:noProof/>
-        </w:rPr>
-        <w:t>11</w:t>
-      </w:r>
-      <w:r>
-        <w:rPr>
-          <w:noProof/>
-        </w:rPr>
-        <w:fldChar w:fldCharType="end"/>
-      </w:r>
+      <w:fldSimple w:instr=" SEQ Figura \* ARABIC ">
+        <w:r>
+          <w:rPr>
+            <w:noProof/>
+          </w:rPr>
+          <w:t>11</w:t>
+        </w:r>
+      </w:fldSimple>
       <w:r>
         <w:t xml:space="preserve"> - </w:t>
       </w:r>
@@ -25733,27 +25584,14 @@
       <w:r>
         <w:t xml:space="preserve">Figura </w:t>
       </w:r>
-      <w:r>
-        <w:fldChar w:fldCharType="begin"/>
-      </w:r>
-      <w:r>
-        <w:instrText xml:space="preserve"> SEQ Figura \* ARABIC </w:instrText>
-      </w:r>
-      <w:r>
-        <w:fldChar w:fldCharType="separate"/>
-      </w:r>
-      <w:r>
-        <w:rPr>
-          <w:noProof/>
-        </w:rPr>
-        <w:t>12</w:t>
-      </w:r>
-      <w:r>
-        <w:rPr>
-          <w:noProof/>
-        </w:rPr>
-        <w:fldChar w:fldCharType="end"/>
-      </w:r>
+      <w:fldSimple w:instr=" SEQ Figura \* ARABIC ">
+        <w:r>
+          <w:rPr>
+            <w:noProof/>
+          </w:rPr>
+          <w:t>12</w:t>
+        </w:r>
+      </w:fldSimple>
       <w:r>
         <w:t xml:space="preserve"> - </w:t>
       </w:r>
@@ -26175,27 +26013,14 @@
         <w:lastRenderedPageBreak/>
         <w:t xml:space="preserve">Figura </w:t>
       </w:r>
-      <w:r>
-        <w:fldChar w:fldCharType="begin"/>
-      </w:r>
-      <w:r>
-        <w:instrText xml:space="preserve"> SEQ Figura \* ARABIC </w:instrText>
-      </w:r>
-      <w:r>
-        <w:fldChar w:fldCharType="separate"/>
-      </w:r>
-      <w:r>
-        <w:rPr>
-          <w:noProof/>
-        </w:rPr>
-        <w:t>13</w:t>
-      </w:r>
-      <w:r>
-        <w:rPr>
-          <w:noProof/>
-        </w:rPr>
-        <w:fldChar w:fldCharType="end"/>
-      </w:r>
+      <w:fldSimple w:instr=" SEQ Figura \* ARABIC ">
+        <w:r>
+          <w:rPr>
+            <w:noProof/>
+          </w:rPr>
+          <w:t>13</w:t>
+        </w:r>
+      </w:fldSimple>
       <w:r>
         <w:t xml:space="preserve"> - </w:t>
       </w:r>
@@ -26538,27 +26363,14 @@
       <w:r>
         <w:t xml:space="preserve">Figura </w:t>
       </w:r>
-      <w:r>
-        <w:fldChar w:fldCharType="begin"/>
-      </w:r>
-      <w:r>
-        <w:instrText xml:space="preserve"> SEQ Figura \* ARABIC </w:instrText>
-      </w:r>
-      <w:r>
-        <w:fldChar w:fldCharType="separate"/>
-      </w:r>
-      <w:r>
-        <w:rPr>
-          <w:noProof/>
-        </w:rPr>
-        <w:t>14</w:t>
-      </w:r>
-      <w:r>
-        <w:rPr>
-          <w:noProof/>
-        </w:rPr>
-        <w:fldChar w:fldCharType="end"/>
-      </w:r>
+      <w:fldSimple w:instr=" SEQ Figura \* ARABIC ">
+        <w:r>
+          <w:rPr>
+            <w:noProof/>
+          </w:rPr>
+          <w:t>14</w:t>
+        </w:r>
+      </w:fldSimple>
       <w:r>
         <w:t xml:space="preserve"> - </w:t>
       </w:r>
@@ -26803,27 +26615,14 @@
         <w:lastRenderedPageBreak/>
         <w:t xml:space="preserve">Figura </w:t>
       </w:r>
-      <w:r>
-        <w:fldChar w:fldCharType="begin"/>
-      </w:r>
-      <w:r>
-        <w:instrText xml:space="preserve"> SEQ Figura \* ARABIC </w:instrText>
-      </w:r>
-      <w:r>
-        <w:fldChar w:fldCharType="separate"/>
-      </w:r>
-      <w:r>
-        <w:rPr>
-          <w:noProof/>
-        </w:rPr>
-        <w:t>15</w:t>
-      </w:r>
-      <w:r>
-        <w:rPr>
-          <w:noProof/>
-        </w:rPr>
-        <w:fldChar w:fldCharType="end"/>
-      </w:r>
+      <w:fldSimple w:instr=" SEQ Figura \* ARABIC ">
+        <w:r>
+          <w:rPr>
+            <w:noProof/>
+          </w:rPr>
+          <w:t>15</w:t>
+        </w:r>
+      </w:fldSimple>
       <w:r>
         <w:t xml:space="preserve"> - Função </w:t>
       </w:r>
@@ -27287,27 +27086,14 @@
         <w:lastRenderedPageBreak/>
         <w:t xml:space="preserve">Figura </w:t>
       </w:r>
-      <w:r>
-        <w:fldChar w:fldCharType="begin"/>
-      </w:r>
-      <w:r>
-        <w:instrText xml:space="preserve"> SEQ Figura \* ARABIC </w:instrText>
-      </w:r>
-      <w:r>
-        <w:fldChar w:fldCharType="separate"/>
-      </w:r>
-      <w:r>
-        <w:rPr>
-          <w:noProof/>
-        </w:rPr>
-        <w:t>16</w:t>
-      </w:r>
-      <w:r>
-        <w:rPr>
-          <w:noProof/>
-        </w:rPr>
-        <w:fldChar w:fldCharType="end"/>
-      </w:r>
+      <w:fldSimple w:instr=" SEQ Figura \* ARABIC ">
+        <w:r>
+          <w:rPr>
+            <w:noProof/>
+          </w:rPr>
+          <w:t>16</w:t>
+        </w:r>
+      </w:fldSimple>
       <w:r>
         <w:t xml:space="preserve"> - </w:t>
       </w:r>
@@ -27904,27 +27690,14 @@
       <w:r>
         <w:t xml:space="preserve">Figura </w:t>
       </w:r>
-      <w:r>
-        <w:fldChar w:fldCharType="begin"/>
-      </w:r>
-      <w:r>
-        <w:instrText xml:space="preserve"> SEQ Figura \* ARABIC </w:instrText>
-      </w:r>
-      <w:r>
-        <w:fldChar w:fldCharType="separate"/>
-      </w:r>
-      <w:r>
-        <w:rPr>
-          <w:noProof/>
-        </w:rPr>
-        <w:t>17</w:t>
-      </w:r>
-      <w:r>
-        <w:rPr>
-          <w:noProof/>
-        </w:rPr>
-        <w:fldChar w:fldCharType="end"/>
-      </w:r>
+      <w:fldSimple w:instr=" SEQ Figura \* ARABIC ">
+        <w:r>
+          <w:rPr>
+            <w:noProof/>
+          </w:rPr>
+          <w:t>17</w:t>
+        </w:r>
+      </w:fldSimple>
       <w:r>
         <w:t xml:space="preserve"> - </w:t>
       </w:r>
@@ -28041,27 +27814,14 @@
       <w:r>
         <w:t xml:space="preserve">Figura </w:t>
       </w:r>
-      <w:r>
-        <w:fldChar w:fldCharType="begin"/>
-      </w:r>
-      <w:r>
-        <w:instrText xml:space="preserve"> SEQ Figura \* ARABIC </w:instrText>
-      </w:r>
-      <w:r>
-        <w:fldChar w:fldCharType="separate"/>
-      </w:r>
-      <w:r>
-        <w:rPr>
-          <w:noProof/>
-        </w:rPr>
-        <w:t>18</w:t>
-      </w:r>
-      <w:r>
-        <w:rPr>
-          <w:noProof/>
-        </w:rPr>
-        <w:fldChar w:fldCharType="end"/>
-      </w:r>
+      <w:fldSimple w:instr=" SEQ Figura \* ARABIC ">
+        <w:r>
+          <w:rPr>
+            <w:noProof/>
+          </w:rPr>
+          <w:t>18</w:t>
+        </w:r>
+      </w:fldSimple>
       <w:r>
         <w:t xml:space="preserve"> - </w:t>
       </w:r>
@@ -28410,27 +28170,14 @@
       <w:r>
         <w:t xml:space="preserve">Figura </w:t>
       </w:r>
-      <w:r>
-        <w:fldChar w:fldCharType="begin"/>
-      </w:r>
-      <w:r>
-        <w:instrText xml:space="preserve"> SEQ Figura \* ARABIC </w:instrText>
-      </w:r>
-      <w:r>
-        <w:fldChar w:fldCharType="separate"/>
-      </w:r>
-      <w:r>
-        <w:rPr>
-          <w:noProof/>
-        </w:rPr>
-        <w:t>19</w:t>
-      </w:r>
-      <w:r>
-        <w:rPr>
-          <w:noProof/>
-        </w:rPr>
-        <w:fldChar w:fldCharType="end"/>
-      </w:r>
+      <w:fldSimple w:instr=" SEQ Figura \* ARABIC ">
+        <w:r>
+          <w:rPr>
+            <w:noProof/>
+          </w:rPr>
+          <w:t>19</w:t>
+        </w:r>
+      </w:fldSimple>
       <w:r>
         <w:t xml:space="preserve"> - </w:t>
       </w:r>
@@ -28547,27 +28294,14 @@
       <w:r>
         <w:t xml:space="preserve">Figura </w:t>
       </w:r>
-      <w:r>
-        <w:fldChar w:fldCharType="begin"/>
-      </w:r>
-      <w:r>
-        <w:instrText xml:space="preserve"> SEQ Figura \* ARABIC </w:instrText>
-      </w:r>
-      <w:r>
-        <w:fldChar w:fldCharType="separate"/>
-      </w:r>
-      <w:r>
-        <w:rPr>
-          <w:noProof/>
-        </w:rPr>
-        <w:t>20</w:t>
-      </w:r>
-      <w:r>
-        <w:rPr>
-          <w:noProof/>
-        </w:rPr>
-        <w:fldChar w:fldCharType="end"/>
-      </w:r>
+      <w:fldSimple w:instr=" SEQ Figura \* ARABIC ">
+        <w:r>
+          <w:rPr>
+            <w:noProof/>
+          </w:rPr>
+          <w:t>20</w:t>
+        </w:r>
+      </w:fldSimple>
       <w:r>
         <w:t xml:space="preserve"> - </w:t>
       </w:r>
@@ -28683,27 +28417,14 @@
       <w:r>
         <w:t xml:space="preserve">Figura </w:t>
       </w:r>
-      <w:r>
-        <w:fldChar w:fldCharType="begin"/>
-      </w:r>
-      <w:r>
-        <w:instrText xml:space="preserve"> SEQ Figura \* ARABIC </w:instrText>
-      </w:r>
-      <w:r>
-        <w:fldChar w:fldCharType="separate"/>
-      </w:r>
-      <w:r>
-        <w:rPr>
-          <w:noProof/>
-        </w:rPr>
-        <w:t>21</w:t>
-      </w:r>
-      <w:r>
-        <w:rPr>
-          <w:noProof/>
-        </w:rPr>
-        <w:fldChar w:fldCharType="end"/>
-      </w:r>
+      <w:fldSimple w:instr=" SEQ Figura \* ARABIC ">
+        <w:r>
+          <w:rPr>
+            <w:noProof/>
+          </w:rPr>
+          <w:t>21</w:t>
+        </w:r>
+      </w:fldSimple>
       <w:r>
         <w:t xml:space="preserve"> - </w:t>
       </w:r>
@@ -28835,27 +28556,14 @@
         <w:lastRenderedPageBreak/>
         <w:t xml:space="preserve">Figura </w:t>
       </w:r>
-      <w:r>
-        <w:fldChar w:fldCharType="begin"/>
-      </w:r>
-      <w:r>
-        <w:instrText xml:space="preserve"> SEQ Figura \* ARABIC </w:instrText>
-      </w:r>
-      <w:r>
-        <w:fldChar w:fldCharType="separate"/>
-      </w:r>
-      <w:r>
-        <w:rPr>
-          <w:noProof/>
-        </w:rPr>
-        <w:t>22</w:t>
-      </w:r>
-      <w:r>
-        <w:rPr>
-          <w:noProof/>
-        </w:rPr>
-        <w:fldChar w:fldCharType="end"/>
-      </w:r>
+      <w:fldSimple w:instr=" SEQ Figura \* ARABIC ">
+        <w:r>
+          <w:rPr>
+            <w:noProof/>
+          </w:rPr>
+          <w:t>22</w:t>
+        </w:r>
+      </w:fldSimple>
       <w:r>
         <w:t xml:space="preserve"> - </w:t>
       </w:r>
@@ -29083,27 +28791,14 @@
       <w:r>
         <w:t xml:space="preserve">Figura </w:t>
       </w:r>
-      <w:r>
-        <w:fldChar w:fldCharType="begin"/>
-      </w:r>
-      <w:r>
-        <w:instrText xml:space="preserve"> SEQ Figura \* ARABIC </w:instrText>
-      </w:r>
-      <w:r>
-        <w:fldChar w:fldCharType="separate"/>
-      </w:r>
-      <w:r>
-        <w:rPr>
-          <w:noProof/>
-        </w:rPr>
-        <w:t>23</w:t>
-      </w:r>
-      <w:r>
-        <w:rPr>
-          <w:noProof/>
-        </w:rPr>
-        <w:fldChar w:fldCharType="end"/>
-      </w:r>
+      <w:fldSimple w:instr=" SEQ Figura \* ARABIC ">
+        <w:r>
+          <w:rPr>
+            <w:noProof/>
+          </w:rPr>
+          <w:t>23</w:t>
+        </w:r>
+      </w:fldSimple>
       <w:r>
         <w:t xml:space="preserve"> - </w:t>
       </w:r>
@@ -29219,27 +28914,14 @@
       <w:r>
         <w:t xml:space="preserve">Figura </w:t>
       </w:r>
-      <w:r>
-        <w:fldChar w:fldCharType="begin"/>
-      </w:r>
-      <w:r>
-        <w:instrText xml:space="preserve"> SEQ Figura \* ARABIC </w:instrText>
-      </w:r>
-      <w:r>
-        <w:fldChar w:fldCharType="separate"/>
-      </w:r>
-      <w:r>
-        <w:rPr>
-          <w:noProof/>
-        </w:rPr>
-        <w:t>24</w:t>
-      </w:r>
-      <w:r>
-        <w:rPr>
-          <w:noProof/>
-        </w:rPr>
-        <w:fldChar w:fldCharType="end"/>
-      </w:r>
+      <w:fldSimple w:instr=" SEQ Figura \* ARABIC ">
+        <w:r>
+          <w:rPr>
+            <w:noProof/>
+          </w:rPr>
+          <w:t>24</w:t>
+        </w:r>
+      </w:fldSimple>
       <w:r>
         <w:t xml:space="preserve"> - </w:t>
       </w:r>
@@ -30025,27 +29707,14 @@
         <w:lastRenderedPageBreak/>
         <w:t xml:space="preserve">Figura </w:t>
       </w:r>
-      <w:r>
-        <w:fldChar w:fldCharType="begin"/>
-      </w:r>
-      <w:r>
-        <w:instrText xml:space="preserve"> SEQ Figura \* ARABIC </w:instrText>
-      </w:r>
-      <w:r>
-        <w:fldChar w:fldCharType="separate"/>
-      </w:r>
-      <w:r>
-        <w:rPr>
-          <w:noProof/>
-        </w:rPr>
-        <w:t>25</w:t>
-      </w:r>
-      <w:r>
-        <w:rPr>
-          <w:noProof/>
-        </w:rPr>
-        <w:fldChar w:fldCharType="end"/>
-      </w:r>
+      <w:fldSimple w:instr=" SEQ Figura \* ARABIC ">
+        <w:r>
+          <w:rPr>
+            <w:noProof/>
+          </w:rPr>
+          <w:t>25</w:t>
+        </w:r>
+      </w:fldSimple>
       <w:r>
         <w:t xml:space="preserve"> - </w:t>
       </w:r>
@@ -30464,27 +30133,14 @@
         <w:lastRenderedPageBreak/>
         <w:t xml:space="preserve">Figura </w:t>
       </w:r>
-      <w:r>
-        <w:fldChar w:fldCharType="begin"/>
-      </w:r>
-      <w:r>
-        <w:instrText xml:space="preserve"> SEQ Figura \* ARABIC </w:instrText>
-      </w:r>
-      <w:r>
-        <w:fldChar w:fldCharType="separate"/>
-      </w:r>
-      <w:r>
-        <w:rPr>
-          <w:noProof/>
-        </w:rPr>
-        <w:t>26</w:t>
-      </w:r>
-      <w:r>
-        <w:rPr>
-          <w:noProof/>
-        </w:rPr>
-        <w:fldChar w:fldCharType="end"/>
-      </w:r>
+      <w:fldSimple w:instr=" SEQ Figura \* ARABIC ">
+        <w:r>
+          <w:rPr>
+            <w:noProof/>
+          </w:rPr>
+          <w:t>26</w:t>
+        </w:r>
+      </w:fldSimple>
       <w:r>
         <w:t xml:space="preserve"> - </w:t>
       </w:r>
@@ -30733,27 +30389,14 @@
       <w:r>
         <w:t xml:space="preserve">Figura </w:t>
       </w:r>
-      <w:r>
-        <w:fldChar w:fldCharType="begin"/>
-      </w:r>
-      <w:r>
-        <w:instrText xml:space="preserve"> SEQ Figura \* ARABIC </w:instrText>
-      </w:r>
-      <w:r>
-        <w:fldChar w:fldCharType="separate"/>
-      </w:r>
-      <w:r>
-        <w:rPr>
-          <w:noProof/>
-        </w:rPr>
-        <w:t>27</w:t>
-      </w:r>
-      <w:r>
-        <w:rPr>
-          <w:noProof/>
-        </w:rPr>
-        <w:fldChar w:fldCharType="end"/>
-      </w:r>
+      <w:fldSimple w:instr=" SEQ Figura \* ARABIC ">
+        <w:r>
+          <w:rPr>
+            <w:noProof/>
+          </w:rPr>
+          <w:t>27</w:t>
+        </w:r>
+      </w:fldSimple>
       <w:r>
         <w:t xml:space="preserve"> - </w:t>
       </w:r>
@@ -30940,27 +30583,14 @@
         <w:lastRenderedPageBreak/>
         <w:t xml:space="preserve">Figura </w:t>
       </w:r>
-      <w:r>
-        <w:fldChar w:fldCharType="begin"/>
-      </w:r>
-      <w:r>
-        <w:instrText xml:space="preserve"> SEQ Figura \* ARABIC </w:instrText>
-      </w:r>
-      <w:r>
-        <w:fldChar w:fldCharType="separate"/>
-      </w:r>
-      <w:r>
-        <w:rPr>
-          <w:noProof/>
-        </w:rPr>
-        <w:t>28</w:t>
-      </w:r>
-      <w:r>
-        <w:rPr>
-          <w:noProof/>
-        </w:rPr>
-        <w:fldChar w:fldCharType="end"/>
-      </w:r>
+      <w:fldSimple w:instr=" SEQ Figura \* ARABIC ">
+        <w:r>
+          <w:rPr>
+            <w:noProof/>
+          </w:rPr>
+          <w:t>28</w:t>
+        </w:r>
+      </w:fldSimple>
       <w:r>
         <w:t xml:space="preserve"> - </w:t>
       </w:r>
@@ -31281,27 +30911,14 @@
         <w:lastRenderedPageBreak/>
         <w:t xml:space="preserve">Figura </w:t>
       </w:r>
-      <w:r>
-        <w:fldChar w:fldCharType="begin"/>
-      </w:r>
-      <w:r>
-        <w:instrText xml:space="preserve"> SEQ Figura \* ARABIC </w:instrText>
-      </w:r>
-      <w:r>
-        <w:fldChar w:fldCharType="separate"/>
-      </w:r>
-      <w:r>
-        <w:rPr>
-          <w:noProof/>
-        </w:rPr>
-        <w:t>29</w:t>
-      </w:r>
-      <w:r>
-        <w:rPr>
-          <w:noProof/>
-        </w:rPr>
-        <w:fldChar w:fldCharType="end"/>
-      </w:r>
+      <w:fldSimple w:instr=" SEQ Figura \* ARABIC ">
+        <w:r>
+          <w:rPr>
+            <w:noProof/>
+          </w:rPr>
+          <w:t>29</w:t>
+        </w:r>
+      </w:fldSimple>
       <w:r>
         <w:t xml:space="preserve"> - </w:t>
       </w:r>
@@ -31636,27 +31253,14 @@
         <w:lastRenderedPageBreak/>
         <w:t xml:space="preserve">Figura </w:t>
       </w:r>
-      <w:r>
-        <w:fldChar w:fldCharType="begin"/>
-      </w:r>
-      <w:r>
-        <w:instrText xml:space="preserve"> SEQ Figura \* ARABIC </w:instrText>
-      </w:r>
-      <w:r>
-        <w:fldChar w:fldCharType="separate"/>
-      </w:r>
-      <w:r>
-        <w:rPr>
-          <w:noProof/>
-        </w:rPr>
-        <w:t>30</w:t>
-      </w:r>
-      <w:r>
-        <w:rPr>
-          <w:noProof/>
-        </w:rPr>
-        <w:fldChar w:fldCharType="end"/>
-      </w:r>
+      <w:fldSimple w:instr=" SEQ Figura \* ARABIC ">
+        <w:r>
+          <w:rPr>
+            <w:noProof/>
+          </w:rPr>
+          <w:t>30</w:t>
+        </w:r>
+      </w:fldSimple>
       <w:r>
         <w:t xml:space="preserve"> - </w:t>
       </w:r>
@@ -31881,27 +31485,14 @@
         <w:lastRenderedPageBreak/>
         <w:t xml:space="preserve">Figura </w:t>
       </w:r>
-      <w:r>
-        <w:fldChar w:fldCharType="begin"/>
-      </w:r>
-      <w:r>
-        <w:instrText xml:space="preserve"> SEQ Figura \* ARABIC </w:instrText>
-      </w:r>
-      <w:r>
-        <w:fldChar w:fldCharType="separate"/>
-      </w:r>
-      <w:r>
-        <w:rPr>
-          <w:noProof/>
-        </w:rPr>
-        <w:t>31</w:t>
-      </w:r>
-      <w:r>
-        <w:rPr>
-          <w:noProof/>
-        </w:rPr>
-        <w:fldChar w:fldCharType="end"/>
-      </w:r>
+      <w:fldSimple w:instr=" SEQ Figura \* ARABIC ">
+        <w:r>
+          <w:rPr>
+            <w:noProof/>
+          </w:rPr>
+          <w:t>31</w:t>
+        </w:r>
+      </w:fldSimple>
       <w:r>
         <w:t xml:space="preserve"> - </w:t>
       </w:r>
@@ -32208,27 +31799,14 @@
       <w:r>
         <w:t xml:space="preserve">Figura </w:t>
       </w:r>
-      <w:r>
-        <w:fldChar w:fldCharType="begin"/>
-      </w:r>
-      <w:r>
-        <w:instrText xml:space="preserve"> SEQ Figura \* ARABIC </w:instrText>
-      </w:r>
-      <w:r>
-        <w:fldChar w:fldCharType="separate"/>
-      </w:r>
-      <w:r>
-        <w:rPr>
-          <w:noProof/>
-        </w:rPr>
-        <w:t>32</w:t>
-      </w:r>
-      <w:r>
-        <w:rPr>
-          <w:noProof/>
-        </w:rPr>
-        <w:fldChar w:fldCharType="end"/>
-      </w:r>
+      <w:fldSimple w:instr=" SEQ Figura \* ARABIC ">
+        <w:r>
+          <w:rPr>
+            <w:noProof/>
+          </w:rPr>
+          <w:t>32</w:t>
+        </w:r>
+      </w:fldSimple>
       <w:r>
         <w:t xml:space="preserve"> - </w:t>
       </w:r>
@@ -32568,27 +32146,14 @@
         <w:lastRenderedPageBreak/>
         <w:t xml:space="preserve">Figura </w:t>
       </w:r>
-      <w:r>
-        <w:fldChar w:fldCharType="begin"/>
-      </w:r>
-      <w:r>
-        <w:instrText xml:space="preserve"> SEQ Figura \* ARABIC </w:instrText>
-      </w:r>
-      <w:r>
-        <w:fldChar w:fldCharType="separate"/>
-      </w:r>
-      <w:r>
-        <w:rPr>
-          <w:noProof/>
-        </w:rPr>
-        <w:t>33</w:t>
-      </w:r>
-      <w:r>
-        <w:rPr>
-          <w:noProof/>
-        </w:rPr>
-        <w:fldChar w:fldCharType="end"/>
-      </w:r>
+      <w:fldSimple w:instr=" SEQ Figura \* ARABIC ">
+        <w:r>
+          <w:rPr>
+            <w:noProof/>
+          </w:rPr>
+          <w:t>33</w:t>
+        </w:r>
+      </w:fldSimple>
       <w:r>
         <w:t xml:space="preserve"> - </w:t>
       </w:r>
@@ -32946,27 +32511,14 @@
         <w:lastRenderedPageBreak/>
         <w:t xml:space="preserve">Figura </w:t>
       </w:r>
-      <w:r>
-        <w:fldChar w:fldCharType="begin"/>
-      </w:r>
-      <w:r>
-        <w:instrText xml:space="preserve"> SEQ Figura \* ARABIC </w:instrText>
-      </w:r>
-      <w:r>
-        <w:fldChar w:fldCharType="separate"/>
-      </w:r>
-      <w:r>
-        <w:rPr>
-          <w:noProof/>
-        </w:rPr>
-        <w:t>34</w:t>
-      </w:r>
-      <w:r>
-        <w:rPr>
-          <w:noProof/>
-        </w:rPr>
-        <w:fldChar w:fldCharType="end"/>
-      </w:r>
+      <w:fldSimple w:instr=" SEQ Figura \* ARABIC ">
+        <w:r>
+          <w:rPr>
+            <w:noProof/>
+          </w:rPr>
+          <w:t>34</w:t>
+        </w:r>
+      </w:fldSimple>
       <w:r>
         <w:t xml:space="preserve"> - </w:t>
       </w:r>
@@ -33324,27 +32876,14 @@
         <w:lastRenderedPageBreak/>
         <w:t xml:space="preserve">Figura </w:t>
       </w:r>
-      <w:r>
-        <w:fldChar w:fldCharType="begin"/>
-      </w:r>
-      <w:r>
-        <w:instrText xml:space="preserve"> SEQ Figura \* ARABIC </w:instrText>
-      </w:r>
-      <w:r>
-        <w:fldChar w:fldCharType="separate"/>
-      </w:r>
-      <w:r>
-        <w:rPr>
-          <w:noProof/>
-        </w:rPr>
-        <w:t>35</w:t>
-      </w:r>
-      <w:r>
-        <w:rPr>
-          <w:noProof/>
-        </w:rPr>
-        <w:fldChar w:fldCharType="end"/>
-      </w:r>
+      <w:fldSimple w:instr=" SEQ Figura \* ARABIC ">
+        <w:r>
+          <w:rPr>
+            <w:noProof/>
+          </w:rPr>
+          <w:t>35</w:t>
+        </w:r>
+      </w:fldSimple>
       <w:r>
         <w:t xml:space="preserve"> - </w:t>
       </w:r>
@@ -33702,27 +33241,14 @@
         <w:lastRenderedPageBreak/>
         <w:t xml:space="preserve">Figura </w:t>
       </w:r>
-      <w:r>
-        <w:fldChar w:fldCharType="begin"/>
-      </w:r>
-      <w:r>
-        <w:instrText xml:space="preserve"> SEQ Figura \* ARABIC </w:instrText>
-      </w:r>
-      <w:r>
-        <w:fldChar w:fldCharType="separate"/>
-      </w:r>
-      <w:r>
-        <w:rPr>
-          <w:noProof/>
-        </w:rPr>
-        <w:t>36</w:t>
-      </w:r>
-      <w:r>
-        <w:rPr>
-          <w:noProof/>
-        </w:rPr>
-        <w:fldChar w:fldCharType="end"/>
-      </w:r>
+      <w:fldSimple w:instr=" SEQ Figura \* ARABIC ">
+        <w:r>
+          <w:rPr>
+            <w:noProof/>
+          </w:rPr>
+          <w:t>36</w:t>
+        </w:r>
+      </w:fldSimple>
       <w:r>
         <w:t xml:space="preserve"> - </w:t>
       </w:r>
@@ -34080,27 +33606,14 @@
         <w:lastRenderedPageBreak/>
         <w:t xml:space="preserve">Figura </w:t>
       </w:r>
-      <w:r>
-        <w:fldChar w:fldCharType="begin"/>
-      </w:r>
-      <w:r>
-        <w:instrText xml:space="preserve"> SEQ Figura \* ARABIC </w:instrText>
-      </w:r>
-      <w:r>
-        <w:fldChar w:fldCharType="separate"/>
-      </w:r>
-      <w:r>
-        <w:rPr>
-          <w:noProof/>
-        </w:rPr>
-        <w:t>37</w:t>
-      </w:r>
-      <w:r>
-        <w:rPr>
-          <w:noProof/>
-        </w:rPr>
-        <w:fldChar w:fldCharType="end"/>
-      </w:r>
+      <w:fldSimple w:instr=" SEQ Figura \* ARABIC ">
+        <w:r>
+          <w:rPr>
+            <w:noProof/>
+          </w:rPr>
+          <w:t>37</w:t>
+        </w:r>
+      </w:fldSimple>
       <w:r>
         <w:t xml:space="preserve"> - </w:t>
       </w:r>
@@ -34977,27 +34490,14 @@
         <w:lastRenderedPageBreak/>
         <w:t xml:space="preserve">Figura </w:t>
       </w:r>
-      <w:r>
-        <w:fldChar w:fldCharType="begin"/>
-      </w:r>
-      <w:r>
-        <w:instrText xml:space="preserve"> SEQ Figura \* ARABIC </w:instrText>
-      </w:r>
-      <w:r>
-        <w:fldChar w:fldCharType="separate"/>
-      </w:r>
-      <w:r>
-        <w:rPr>
-          <w:noProof/>
-        </w:rPr>
-        <w:t>38</w:t>
-      </w:r>
-      <w:r>
-        <w:rPr>
-          <w:noProof/>
-        </w:rPr>
-        <w:fldChar w:fldCharType="end"/>
-      </w:r>
+      <w:fldSimple w:instr=" SEQ Figura \* ARABIC ">
+        <w:r>
+          <w:rPr>
+            <w:noProof/>
+          </w:rPr>
+          <w:t>38</w:t>
+        </w:r>
+      </w:fldSimple>
       <w:r>
         <w:t xml:space="preserve"> - </w:t>
       </w:r>
@@ -35216,27 +34716,14 @@
         <w:lastRenderedPageBreak/>
         <w:t xml:space="preserve">Figura </w:t>
       </w:r>
-      <w:r>
-        <w:fldChar w:fldCharType="begin"/>
-      </w:r>
-      <w:r>
-        <w:instrText xml:space="preserve"> SEQ Figura \* ARABIC </w:instrText>
-      </w:r>
-      <w:r>
-        <w:fldChar w:fldCharType="separate"/>
-      </w:r>
-      <w:r>
-        <w:rPr>
-          <w:noProof/>
-        </w:rPr>
-        <w:t>39</w:t>
-      </w:r>
-      <w:r>
-        <w:rPr>
-          <w:noProof/>
-        </w:rPr>
-        <w:fldChar w:fldCharType="end"/>
-      </w:r>
+      <w:fldSimple w:instr=" SEQ Figura \* ARABIC ">
+        <w:r>
+          <w:rPr>
+            <w:noProof/>
+          </w:rPr>
+          <w:t>39</w:t>
+        </w:r>
+      </w:fldSimple>
       <w:r>
         <w:t xml:space="preserve"> - </w:t>
       </w:r>
@@ -35540,27 +35027,14 @@
         <w:lastRenderedPageBreak/>
         <w:t xml:space="preserve">Figura </w:t>
       </w:r>
-      <w:r>
-        <w:fldChar w:fldCharType="begin"/>
-      </w:r>
-      <w:r>
-        <w:instrText xml:space="preserve"> SEQ Figura \* ARABIC </w:instrText>
-      </w:r>
-      <w:r>
-        <w:fldChar w:fldCharType="separate"/>
-      </w:r>
-      <w:r>
-        <w:rPr>
-          <w:noProof/>
-        </w:rPr>
-        <w:t>40</w:t>
-      </w:r>
-      <w:r>
-        <w:rPr>
-          <w:noProof/>
-        </w:rPr>
-        <w:fldChar w:fldCharType="end"/>
-      </w:r>
+      <w:fldSimple w:instr=" SEQ Figura \* ARABIC ">
+        <w:r>
+          <w:rPr>
+            <w:noProof/>
+          </w:rPr>
+          <w:t>40</w:t>
+        </w:r>
+      </w:fldSimple>
       <w:r>
         <w:t xml:space="preserve"> - </w:t>
       </w:r>
@@ -35942,27 +35416,14 @@
         <w:lastRenderedPageBreak/>
         <w:t xml:space="preserve">Figura </w:t>
       </w:r>
-      <w:r>
-        <w:fldChar w:fldCharType="begin"/>
-      </w:r>
-      <w:r>
-        <w:instrText xml:space="preserve"> SEQ Figura \* ARABIC </w:instrText>
-      </w:r>
-      <w:r>
-        <w:fldChar w:fldCharType="separate"/>
-      </w:r>
-      <w:r>
-        <w:rPr>
-          <w:noProof/>
-        </w:rPr>
-        <w:t>41</w:t>
-      </w:r>
-      <w:r>
-        <w:rPr>
-          <w:noProof/>
-        </w:rPr>
-        <w:fldChar w:fldCharType="end"/>
-      </w:r>
+      <w:fldSimple w:instr=" SEQ Figura \* ARABIC ">
+        <w:r>
+          <w:rPr>
+            <w:noProof/>
+          </w:rPr>
+          <w:t>41</w:t>
+        </w:r>
+      </w:fldSimple>
       <w:r>
         <w:t xml:space="preserve"> - </w:t>
       </w:r>
@@ -36299,27 +35760,14 @@
         <w:lastRenderedPageBreak/>
         <w:t xml:space="preserve">Figura </w:t>
       </w:r>
-      <w:r>
-        <w:fldChar w:fldCharType="begin"/>
-      </w:r>
-      <w:r>
-        <w:instrText xml:space="preserve"> SEQ Figura \* ARABIC </w:instrText>
-      </w:r>
-      <w:r>
-        <w:fldChar w:fldCharType="separate"/>
-      </w:r>
-      <w:r>
-        <w:rPr>
-          <w:noProof/>
-        </w:rPr>
-        <w:t>42</w:t>
-      </w:r>
-      <w:r>
-        <w:rPr>
-          <w:noProof/>
-        </w:rPr>
-        <w:fldChar w:fldCharType="end"/>
-      </w:r>
+      <w:fldSimple w:instr=" SEQ Figura \* ARABIC ">
+        <w:r>
+          <w:rPr>
+            <w:noProof/>
+          </w:rPr>
+          <w:t>42</w:t>
+        </w:r>
+      </w:fldSimple>
       <w:r>
         <w:t xml:space="preserve"> - </w:t>
       </w:r>
@@ -36620,27 +36068,14 @@
         <w:lastRenderedPageBreak/>
         <w:t xml:space="preserve">Figura </w:t>
       </w:r>
-      <w:r>
-        <w:fldChar w:fldCharType="begin"/>
-      </w:r>
-      <w:r>
-        <w:instrText xml:space="preserve"> SEQ Figura \* ARABIC </w:instrText>
-      </w:r>
-      <w:r>
-        <w:fldChar w:fldCharType="separate"/>
-      </w:r>
-      <w:r>
-        <w:rPr>
-          <w:noProof/>
-        </w:rPr>
-        <w:t>43</w:t>
-      </w:r>
-      <w:r>
-        <w:rPr>
-          <w:noProof/>
-        </w:rPr>
-        <w:fldChar w:fldCharType="end"/>
-      </w:r>
+      <w:fldSimple w:instr=" SEQ Figura \* ARABIC ">
+        <w:r>
+          <w:rPr>
+            <w:noProof/>
+          </w:rPr>
+          <w:t>43</w:t>
+        </w:r>
+      </w:fldSimple>
       <w:r>
         <w:t xml:space="preserve"> - </w:t>
       </w:r>
@@ -36988,27 +36423,14 @@
         <w:lastRenderedPageBreak/>
         <w:t xml:space="preserve">Figura </w:t>
       </w:r>
-      <w:r>
-        <w:fldChar w:fldCharType="begin"/>
-      </w:r>
-      <w:r>
-        <w:instrText xml:space="preserve"> SEQ Figura \* ARABIC </w:instrText>
-      </w:r>
-      <w:r>
-        <w:fldChar w:fldCharType="separate"/>
-      </w:r>
-      <w:r>
-        <w:rPr>
-          <w:noProof/>
-        </w:rPr>
-        <w:t>44</w:t>
-      </w:r>
-      <w:r>
-        <w:rPr>
-          <w:noProof/>
-        </w:rPr>
-        <w:fldChar w:fldCharType="end"/>
-      </w:r>
+      <w:fldSimple w:instr=" SEQ Figura \* ARABIC ">
+        <w:r>
+          <w:rPr>
+            <w:noProof/>
+          </w:rPr>
+          <w:t>44</w:t>
+        </w:r>
+      </w:fldSimple>
       <w:r>
         <w:t xml:space="preserve"> - </w:t>
       </w:r>
@@ -37376,27 +36798,14 @@
         <w:lastRenderedPageBreak/>
         <w:t xml:space="preserve">Figura </w:t>
       </w:r>
-      <w:r>
-        <w:fldChar w:fldCharType="begin"/>
-      </w:r>
-      <w:r>
-        <w:instrText xml:space="preserve"> SEQ Figura \* ARABIC </w:instrText>
-      </w:r>
-      <w:r>
-        <w:fldChar w:fldCharType="separate"/>
-      </w:r>
-      <w:r>
-        <w:rPr>
-          <w:noProof/>
-        </w:rPr>
-        <w:t>45</w:t>
-      </w:r>
-      <w:r>
-        <w:rPr>
-          <w:noProof/>
-        </w:rPr>
-        <w:fldChar w:fldCharType="end"/>
-      </w:r>
+      <w:fldSimple w:instr=" SEQ Figura \* ARABIC ">
+        <w:r>
+          <w:rPr>
+            <w:noProof/>
+          </w:rPr>
+          <w:t>45</w:t>
+        </w:r>
+      </w:fldSimple>
       <w:r>
         <w:t xml:space="preserve"> - </w:t>
       </w:r>
@@ -37695,27 +37104,14 @@
         <w:lastRenderedPageBreak/>
         <w:t xml:space="preserve">Figura </w:t>
       </w:r>
-      <w:r>
-        <w:fldChar w:fldCharType="begin"/>
-      </w:r>
-      <w:r>
-        <w:instrText xml:space="preserve"> SEQ Figura \* ARABIC </w:instrText>
-      </w:r>
-      <w:r>
-        <w:fldChar w:fldCharType="separate"/>
-      </w:r>
-      <w:r>
-        <w:rPr>
-          <w:noProof/>
-        </w:rPr>
-        <w:t>46</w:t>
-      </w:r>
-      <w:r>
-        <w:rPr>
-          <w:noProof/>
-        </w:rPr>
-        <w:fldChar w:fldCharType="end"/>
-      </w:r>
+      <w:fldSimple w:instr=" SEQ Figura \* ARABIC ">
+        <w:r>
+          <w:rPr>
+            <w:noProof/>
+          </w:rPr>
+          <w:t>46</w:t>
+        </w:r>
+      </w:fldSimple>
       <w:r>
         <w:t xml:space="preserve"> - </w:t>
       </w:r>
@@ -37824,27 +37220,14 @@
       <w:r>
         <w:t xml:space="preserve">Figura </w:t>
       </w:r>
-      <w:r>
-        <w:fldChar w:fldCharType="begin"/>
-      </w:r>
-      <w:r>
-        <w:instrText xml:space="preserve"> SEQ Figura \* ARABIC </w:instrText>
-      </w:r>
-      <w:r>
-        <w:fldChar w:fldCharType="separate"/>
-      </w:r>
-      <w:r>
-        <w:rPr>
-          <w:noProof/>
-        </w:rPr>
-        <w:t>47</w:t>
-      </w:r>
-      <w:r>
-        <w:rPr>
-          <w:noProof/>
-        </w:rPr>
-        <w:fldChar w:fldCharType="end"/>
-      </w:r>
+      <w:fldSimple w:instr=" SEQ Figura \* ARABIC ">
+        <w:r>
+          <w:rPr>
+            <w:noProof/>
+          </w:rPr>
+          <w:t>47</w:t>
+        </w:r>
+      </w:fldSimple>
       <w:r>
         <w:t xml:space="preserve"> - </w:t>
       </w:r>
@@ -37953,27 +37336,14 @@
       <w:r>
         <w:t xml:space="preserve">Figura </w:t>
       </w:r>
-      <w:r>
-        <w:fldChar w:fldCharType="begin"/>
-      </w:r>
-      <w:r>
-        <w:instrText xml:space="preserve"> SEQ Figura \* ARABIC </w:instrText>
-      </w:r>
-      <w:r>
-        <w:fldChar w:fldCharType="separate"/>
-      </w:r>
-      <w:r>
-        <w:rPr>
-          <w:noProof/>
-        </w:rPr>
-        <w:t>48</w:t>
-      </w:r>
-      <w:r>
-        <w:rPr>
-          <w:noProof/>
-        </w:rPr>
-        <w:fldChar w:fldCharType="end"/>
-      </w:r>
+      <w:fldSimple w:instr=" SEQ Figura \* ARABIC ">
+        <w:r>
+          <w:rPr>
+            <w:noProof/>
+          </w:rPr>
+          <w:t>48</w:t>
+        </w:r>
+      </w:fldSimple>
       <w:r>
         <w:t xml:space="preserve"> - </w:t>
       </w:r>
@@ -38082,27 +37452,14 @@
       <w:r>
         <w:t xml:space="preserve">Figura </w:t>
       </w:r>
-      <w:r>
-        <w:fldChar w:fldCharType="begin"/>
-      </w:r>
-      <w:r>
-        <w:instrText xml:space="preserve"> SEQ Figura \* ARABIC </w:instrText>
-      </w:r>
-      <w:r>
-        <w:fldChar w:fldCharType="separate"/>
-      </w:r>
-      <w:r>
-        <w:rPr>
-          <w:noProof/>
-        </w:rPr>
-        <w:t>49</w:t>
-      </w:r>
-      <w:r>
-        <w:rPr>
-          <w:noProof/>
-        </w:rPr>
-        <w:fldChar w:fldCharType="end"/>
-      </w:r>
+      <w:fldSimple w:instr=" SEQ Figura \* ARABIC ">
+        <w:r>
+          <w:rPr>
+            <w:noProof/>
+          </w:rPr>
+          <w:t>49</w:t>
+        </w:r>
+      </w:fldSimple>
       <w:r>
         <w:t xml:space="preserve"> - </w:t>
       </w:r>
@@ -38227,27 +37584,14 @@
         <w:lastRenderedPageBreak/>
         <w:t xml:space="preserve">Figura </w:t>
       </w:r>
-      <w:r>
-        <w:fldChar w:fldCharType="begin"/>
-      </w:r>
-      <w:r>
-        <w:instrText xml:space="preserve"> SEQ Figura \* ARABIC </w:instrText>
-      </w:r>
-      <w:r>
-        <w:fldChar w:fldCharType="separate"/>
-      </w:r>
-      <w:r>
-        <w:rPr>
-          <w:noProof/>
-        </w:rPr>
-        <w:t>50</w:t>
-      </w:r>
-      <w:r>
-        <w:rPr>
-          <w:noProof/>
-        </w:rPr>
-        <w:fldChar w:fldCharType="end"/>
-      </w:r>
+      <w:fldSimple w:instr=" SEQ Figura \* ARABIC ">
+        <w:r>
+          <w:rPr>
+            <w:noProof/>
+          </w:rPr>
+          <w:t>50</w:t>
+        </w:r>
+      </w:fldSimple>
       <w:r>
         <w:t xml:space="preserve"> - </w:t>
       </w:r>
@@ -38458,198 +37802,114 @@
         <w:rPr>
           <w:i w:val="0"/>
           <w:iCs/>
-          <w:color w:val="FF0000"/>
-        </w:rPr>
-      </w:pPr>
-      <w:r>
+        </w:rPr>
+      </w:pPr>
+      <w:r>
+        <w:rPr>
+          <w:i w:val="0"/>
+          <w:iCs/>
+        </w:rPr>
+        <w:t xml:space="preserve">Devido </w:t>
+      </w:r>
+      <w:r>
+        <w:rPr>
+          <w:i w:val="0"/>
+          <w:iCs/>
+        </w:rPr>
+        <w:t>à</w:t>
+      </w:r>
+      <w:r>
+        <w:rPr>
+          <w:i w:val="0"/>
+          <w:iCs/>
+        </w:rPr>
+        <w:t xml:space="preserve"> falta de </w:t>
+      </w:r>
+      <w:r>
+        <w:rPr>
+          <w:i w:val="0"/>
+          <w:iCs/>
+        </w:rPr>
+        <w:t>tempo hábil</w:t>
+      </w:r>
+      <w:r>
+        <w:rPr>
+          <w:i w:val="0"/>
+          <w:iCs/>
+        </w:rPr>
+        <w:t xml:space="preserve">, este trabalho teve sua implementação em forma de um protótipo, o qual poderá futuramente ser aprimorado com a adição de diversas funcionalidades ainda não presentes </w:t>
+      </w:r>
+      <w:r>
+        <w:rPr>
+          <w:i w:val="0"/>
+          <w:iCs/>
+        </w:rPr>
+        <w:t>no mesmo, como por exemplo:</w:t>
+      </w:r>
+    </w:p>
+    <w:p>
+      <w:pPr>
+        <w:pStyle w:val="Terceiro"/>
+        <w:ind w:firstLine="709"/>
+        <w:rPr>
+          <w:i w:val="0"/>
+          <w:iCs/>
+        </w:rPr>
+      </w:pPr>
+      <w:r>
+        <w:rPr>
+          <w:i w:val="0"/>
+          <w:iCs/>
+        </w:rPr>
+        <w:t>Incluir-se novas janelas ao aplicativo com produtos financeiros mais difíceis e complexos pouco conhecidos pelo novo investidor.</w:t>
+      </w:r>
+    </w:p>
+    <w:p>
+      <w:pPr>
+        <w:pStyle w:val="Terceiro"/>
+        <w:ind w:firstLine="1134"/>
+        <w:rPr>
+          <w:i w:val="0"/>
+          <w:iCs/>
+        </w:rPr>
+      </w:pPr>
+      <w:r>
+        <w:rPr>
+          <w:i w:val="0"/>
+          <w:iCs/>
+        </w:rPr>
+        <w:t>Exibir os relatórios que são gerados ao término da execução do programa no formato (*extensão do Excel*) na própria janela da aplicação, tornando mais fácil sua manipulação pelo usuário. Uma ideia para esta funcionalidade está representada no protótipo abaixo:</w:t>
+      </w:r>
+    </w:p>
+    <w:p>
+      <w:pPr>
+        <w:pStyle w:val="Terceiro"/>
+        <w:rPr>
+          <w:i w:val="0"/>
+          <w:iCs/>
+        </w:rPr>
+      </w:pPr>
+    </w:p>
+    <w:p>
+      <w:pPr>
+        <w:pStyle w:val="Terceiro"/>
+        <w:ind w:firstLine="0"/>
         <w:rPr>
           <w:i w:val="0"/>
           <w:iCs/>
           <w:color w:val="FF0000"/>
         </w:rPr>
-        <w:t xml:space="preserve">Devido </w:t>
-      </w:r>
-      <w:r>
+      </w:pPr>
+    </w:p>
+    <w:p>
+      <w:pPr>
+        <w:pStyle w:val="Terceiro"/>
+        <w:ind w:firstLine="0"/>
         <w:rPr>
           <w:i w:val="0"/>
           <w:iCs/>
           <w:color w:val="FF0000"/>
         </w:rPr>
-        <w:t>à</w:t>
-      </w:r>
-      <w:r>
-        <w:rPr>
-          <w:i w:val="0"/>
-          <w:iCs/>
-          <w:color w:val="FF0000"/>
-        </w:rPr>
-        <w:t xml:space="preserve"> falta de </w:t>
-      </w:r>
-      <w:r>
-        <w:rPr>
-          <w:i w:val="0"/>
-          <w:iCs/>
-          <w:color w:val="FF0000"/>
-        </w:rPr>
-        <w:t>tempo hábil</w:t>
-      </w:r>
-      <w:r>
-        <w:rPr>
-          <w:i w:val="0"/>
-          <w:iCs/>
-          <w:color w:val="FF0000"/>
-        </w:rPr>
-        <w:t xml:space="preserve">, este trabalho teve sua implementação em forma de um protótipo, o qual poderá futuramente ser aprimorado com a adição de diversas funcionalidades ainda não presentes </w:t>
-      </w:r>
-      <w:r>
-        <w:rPr>
-          <w:i w:val="0"/>
-          <w:iCs/>
-          <w:color w:val="FF0000"/>
-        </w:rPr>
-        <w:t>no mesmo, como por exemplo:</w:t>
-      </w:r>
-    </w:p>
-    <w:p>
-      <w:pPr>
-        <w:pStyle w:val="Terceiro"/>
-        <w:ind w:firstLine="709"/>
-        <w:rPr>
-          <w:i w:val="0"/>
-          <w:iCs/>
-          <w:color w:val="FF0000"/>
-        </w:rPr>
-      </w:pPr>
-      <w:r>
-        <w:rPr>
-          <w:i w:val="0"/>
-          <w:iCs/>
-          <w:color w:val="FF0000"/>
-        </w:rPr>
-        <w:t>Incluir-se</w:t>
-      </w:r>
-      <w:r>
-        <w:rPr>
-          <w:i w:val="0"/>
-          <w:iCs/>
-          <w:color w:val="FF0000"/>
-        </w:rPr>
-        <w:t xml:space="preserve"> novas janelas ao aplicativo com </w:t>
-      </w:r>
-      <w:r>
-        <w:rPr>
-          <w:i w:val="0"/>
-          <w:iCs/>
-          <w:color w:val="FF0000"/>
-        </w:rPr>
-        <w:t>produtos</w:t>
-      </w:r>
-      <w:r>
-        <w:rPr>
-          <w:i w:val="0"/>
-          <w:iCs/>
-          <w:color w:val="FF0000"/>
-        </w:rPr>
-        <w:t xml:space="preserve"> financeir</w:t>
-      </w:r>
-      <w:r>
-        <w:rPr>
-          <w:i w:val="0"/>
-          <w:iCs/>
-          <w:color w:val="FF0000"/>
-        </w:rPr>
-        <w:t>o</w:t>
-      </w:r>
-      <w:r>
-        <w:rPr>
-          <w:i w:val="0"/>
-          <w:iCs/>
-          <w:color w:val="FF0000"/>
-        </w:rPr>
-        <w:t>s mais difíceis e complex</w:t>
-      </w:r>
-      <w:r>
-        <w:rPr>
-          <w:i w:val="0"/>
-          <w:iCs/>
-          <w:color w:val="FF0000"/>
-        </w:rPr>
-        <w:t>o</w:t>
-      </w:r>
-      <w:r>
-        <w:rPr>
-          <w:i w:val="0"/>
-          <w:iCs/>
-          <w:color w:val="FF0000"/>
-        </w:rPr>
-        <w:t>s pouco conhecid</w:t>
-      </w:r>
-      <w:r>
-        <w:rPr>
-          <w:i w:val="0"/>
-          <w:iCs/>
-          <w:color w:val="FF0000"/>
-        </w:rPr>
-        <w:t>o</w:t>
-      </w:r>
-      <w:r>
-        <w:rPr>
-          <w:i w:val="0"/>
-          <w:iCs/>
-          <w:color w:val="FF0000"/>
-        </w:rPr>
-        <w:t>s pelo novo investidor.</w:t>
-      </w:r>
-    </w:p>
-    <w:p>
-      <w:pPr>
-        <w:pStyle w:val="Terceiro"/>
-        <w:ind w:firstLine="1134"/>
-        <w:rPr>
-          <w:i w:val="0"/>
-          <w:iCs/>
-          <w:color w:val="FF0000"/>
-        </w:rPr>
-      </w:pPr>
-      <w:r>
-        <w:rPr>
-          <w:i w:val="0"/>
-          <w:iCs/>
-          <w:color w:val="FF0000"/>
-        </w:rPr>
-        <w:t>Exibir os relatórios que são gerados ao término da execução do programa no formato (*extensão do Excel*) na própria janela da aplicação, tornando mais fácil sua manipulação pelo usuário. Uma ideia para esta funcionalidade está representada no protótipo abaixo:</w:t>
-      </w:r>
-    </w:p>
-    <w:p>
-      <w:pPr>
-        <w:pStyle w:val="Terceiro"/>
-        <w:rPr>
-          <w:i w:val="0"/>
-          <w:iCs/>
-          <w:color w:val="FF0000"/>
-        </w:rPr>
-      </w:pPr>
-    </w:p>
-    <w:p>
-      <w:pPr>
-        <w:pStyle w:val="Terceiro"/>
-        <w:ind w:firstLine="0"/>
-        <w:rPr>
-          <w:i w:val="0"/>
-          <w:iCs/>
-          <w:color w:val="FF0000"/>
-        </w:rPr>
-      </w:pPr>
-    </w:p>
-    <w:p>
-      <w:pPr>
-        <w:pStyle w:val="Terceiro"/>
-        <w:ind w:firstLine="0"/>
-        <w:rPr>
-          <w:i w:val="0"/>
-          <w:iCs/>
-          <w:color w:val="FF0000"/>
-        </w:rPr>
       </w:pPr>
     </w:p>
     <w:p>
@@ -38657,22 +37917,7 @@
         <w:pStyle w:val="EstiloLegenda-ABNT"/>
       </w:pPr>
       <w:r>
-        <w:t xml:space="preserve">Figura </w:t>
-      </w:r>
-      <w:r>
-        <w:t>51</w:t>
-      </w:r>
-      <w:r>
-        <w:t xml:space="preserve"> </w:t>
-      </w:r>
-      <w:r>
-        <w:t>–</w:t>
-      </w:r>
-      <w:r>
-        <w:t xml:space="preserve"> </w:t>
-      </w:r>
-      <w:r>
-        <w:t>Protótipo de tela</w:t>
+        <w:t>Figura 51 – Protótipo de tela</w:t>
       </w:r>
     </w:p>
     <w:p>
@@ -38786,14 +38031,12 @@
         <w:rPr>
           <w:i w:val="0"/>
           <w:iCs/>
-          <w:color w:val="FF0000"/>
         </w:rPr>
       </w:pPr>
       <w:r>
         <w:rPr>
           <w:i w:val="0"/>
           <w:iCs/>
-          <w:color w:val="FF0000"/>
         </w:rPr>
         <w:tab/>
         <w:t xml:space="preserve">Outra ideia também é transformar a aplicação que se encontra em formato desktop para um formato web utilizando </w:t>
@@ -38803,7 +38046,6 @@
         <w:rPr>
           <w:i w:val="0"/>
           <w:iCs/>
-          <w:color w:val="FF0000"/>
         </w:rPr>
         <w:t>Django</w:t>
       </w:r>
@@ -38812,7 +38054,6 @@
         <w:rPr>
           <w:i w:val="0"/>
           <w:iCs/>
-          <w:color w:val="FF0000"/>
         </w:rPr>
         <w:t xml:space="preserve">. O </w:t>
       </w:r>
@@ -38821,7 +38062,6 @@
         <w:rPr>
           <w:i w:val="0"/>
           <w:iCs/>
-          <w:color w:val="FF0000"/>
         </w:rPr>
         <w:t>django</w:t>
       </w:r>
@@ -38830,7 +38070,6 @@
         <w:rPr>
           <w:i w:val="0"/>
           <w:iCs/>
-          <w:color w:val="FF0000"/>
         </w:rPr>
         <w:t xml:space="preserve"> é uma ferramenta perfeita para se utilizar como </w:t>
       </w:r>
@@ -38839,7 +38078,6 @@
         <w:rPr>
           <w:i w:val="0"/>
           <w:iCs/>
-          <w:color w:val="FF0000"/>
         </w:rPr>
         <w:t>frontend</w:t>
       </w:r>
@@ -38848,7 +38086,6 @@
         <w:rPr>
           <w:i w:val="0"/>
           <w:iCs/>
-          <w:color w:val="FF0000"/>
         </w:rPr>
         <w:t xml:space="preserve"> de aplicações Python e foi desenvolvida principalmente para ser usado nesta linguagem.</w:t>
       </w:r>
@@ -38860,14 +38097,12 @@
         <w:rPr>
           <w:i w:val="0"/>
           <w:iCs/>
-          <w:color w:val="FF0000"/>
         </w:rPr>
       </w:pPr>
       <w:r>
         <w:rPr>
           <w:i w:val="0"/>
           <w:iCs/>
-          <w:color w:val="FF0000"/>
         </w:rPr>
         <w:tab/>
         <w:t>Além disso também daria mais consistência aos dados utilizados na aplicação se ao invés de serem armazenados em CSV fossem armazenados em um banco de dados que tivesse comunicação com a parte de interface gráfica da aplicação</w:t>
@@ -38876,7 +38111,6 @@
         <w:rPr>
           <w:i w:val="0"/>
           <w:iCs/>
-          <w:color w:val="FF0000"/>
         </w:rPr>
         <w:t xml:space="preserve">. </w:t>
       </w:r>
@@ -38884,7 +38118,6 @@
         <w:rPr>
           <w:i w:val="0"/>
           <w:iCs/>
-          <w:color w:val="FF0000"/>
         </w:rPr>
         <w:t xml:space="preserve">Isso garantiria </w:t>
       </w:r>
@@ -38892,7 +38125,6 @@
         <w:rPr>
           <w:i w:val="0"/>
           <w:iCs/>
-          <w:color w:val="FF0000"/>
         </w:rPr>
         <w:t>a maior consistência e maior facilidade na manipulação das informações que foram guardadas devido a utilização na aplicação.</w:t>
       </w:r>
@@ -38904,14 +38136,12 @@
         <w:rPr>
           <w:i w:val="0"/>
           <w:iCs/>
-          <w:color w:val="FF0000"/>
         </w:rPr>
       </w:pPr>
       <w:r>
         <w:rPr>
           <w:i w:val="0"/>
           <w:iCs/>
-          <w:color w:val="FF0000"/>
         </w:rPr>
         <w:lastRenderedPageBreak/>
         <w:tab/>
@@ -38922,7 +38152,6 @@
         <w:rPr>
           <w:i w:val="0"/>
           <w:iCs/>
-          <w:color w:val="FF0000"/>
         </w:rPr>
         <w:t>python</w:t>
       </w:r>
@@ -38931,124 +38160,103 @@
         <w:rPr>
           <w:i w:val="0"/>
           <w:iCs/>
-          <w:color w:val="FF0000"/>
-        </w:rPr>
-        <w:t xml:space="preserve"> e modularizados, fazendo com que seja mais prática a sua manipulação em caso de necessidade de atualização </w:t>
-      </w:r>
-      <w:r>
+        </w:rPr>
+        <w:t xml:space="preserve"> e modularizados, fazendo com que seja mais prática a sua manipulação em caso de necessidade de atualização ou correção</w:t>
+      </w:r>
+    </w:p>
+    <w:p>
+      <w:pPr>
+        <w:pStyle w:val="Terceiro"/>
+        <w:ind w:firstLine="709"/>
         <w:rPr>
           <w:i w:val="0"/>
           <w:iCs/>
-          <w:color w:val="FF0000"/>
-        </w:rPr>
-        <w:t>ou correção</w:t>
-      </w:r>
-    </w:p>
-    <w:p>
-      <w:pPr>
-        <w:pStyle w:val="Terceiro"/>
-        <w:ind w:firstLine="709"/>
+        </w:rPr>
+      </w:pPr>
+      <w:r>
         <w:rPr>
           <w:i w:val="0"/>
           <w:iCs/>
-          <w:color w:val="FF0000"/>
-        </w:rPr>
-      </w:pPr>
+        </w:rPr>
+        <w:t xml:space="preserve">Pode-se também utilizar-se data </w:t>
+      </w:r>
+      <w:proofErr w:type="spellStart"/>
       <w:r>
         <w:rPr>
           <w:i w:val="0"/>
           <w:iCs/>
-          <w:color w:val="FF0000"/>
-        </w:rPr>
-        <w:t xml:space="preserve">Pode-se também utilizar-se data </w:t>
-      </w:r>
-      <w:proofErr w:type="spellStart"/>
+        </w:rPr>
+        <w:t>science</w:t>
+      </w:r>
+      <w:proofErr w:type="spellEnd"/>
       <w:r>
         <w:rPr>
           <w:i w:val="0"/>
           <w:iCs/>
-          <w:color w:val="FF0000"/>
-        </w:rPr>
-        <w:t>science</w:t>
-      </w:r>
-      <w:proofErr w:type="spellEnd"/>
+        </w:rPr>
+        <w:t xml:space="preserve"> e </w:t>
+      </w:r>
+      <w:proofErr w:type="spellStart"/>
       <w:r>
         <w:rPr>
           <w:i w:val="0"/>
           <w:iCs/>
-          <w:color w:val="FF0000"/>
-        </w:rPr>
-        <w:t xml:space="preserve"> e </w:t>
-      </w:r>
-      <w:proofErr w:type="spellStart"/>
+        </w:rPr>
+        <w:t>machine</w:t>
+      </w:r>
+      <w:proofErr w:type="spellEnd"/>
       <w:r>
         <w:rPr>
           <w:i w:val="0"/>
           <w:iCs/>
-          <w:color w:val="FF0000"/>
-        </w:rPr>
-        <w:t>machine</w:t>
-      </w:r>
-      <w:proofErr w:type="spellEnd"/>
+        </w:rPr>
+        <w:t xml:space="preserve"> </w:t>
+      </w:r>
+      <w:proofErr w:type="spellStart"/>
       <w:r>
         <w:rPr>
           <w:i w:val="0"/>
           <w:iCs/>
-          <w:color w:val="FF0000"/>
-        </w:rPr>
-        <w:t xml:space="preserve"> </w:t>
-      </w:r>
-      <w:proofErr w:type="spellStart"/>
+        </w:rPr>
+        <w:t>learning</w:t>
+      </w:r>
+      <w:proofErr w:type="spellEnd"/>
       <w:r>
         <w:rPr>
           <w:i w:val="0"/>
           <w:iCs/>
-          <w:color w:val="FF0000"/>
-        </w:rPr>
-        <w:t>learning</w:t>
-      </w:r>
-      <w:proofErr w:type="spellEnd"/>
+        </w:rPr>
+        <w:t xml:space="preserve"> para que baseados em informações anteriores de aplicações de renda fixa e de renda variável tente-se prever resultados futuros de queda ou de subida de valores em tesouro direto ou títulos de renda fixa pós fixados e até mesmo no mercado de ações. Um exemplo é utilizar a biblioteca de </w:t>
+      </w:r>
+      <w:proofErr w:type="spellStart"/>
       <w:r>
         <w:rPr>
           <w:i w:val="0"/>
           <w:iCs/>
-          <w:color w:val="FF0000"/>
-        </w:rPr>
-        <w:t xml:space="preserve"> para que baseados em informações anteriores de aplicações de renda fixa e de renda variável tente-se prever resultados futuros de queda ou de subida de valores em tesouro direto ou títulos de renda fixa pós fixados e até mesmo no mercado de ações. Um exemplo é utilizar a biblioteca de </w:t>
-      </w:r>
-      <w:proofErr w:type="spellStart"/>
+        </w:rPr>
+        <w:t>python</w:t>
+      </w:r>
+      <w:proofErr w:type="spellEnd"/>
       <w:r>
         <w:rPr>
           <w:i w:val="0"/>
           <w:iCs/>
-          <w:color w:val="FF0000"/>
-        </w:rPr>
-        <w:t>python</w:t>
-      </w:r>
-      <w:proofErr w:type="spellEnd"/>
+        </w:rPr>
+        <w:t xml:space="preserve"> “</w:t>
+      </w:r>
+      <w:proofErr w:type="spellStart"/>
       <w:r>
         <w:rPr>
           <w:i w:val="0"/>
           <w:iCs/>
-          <w:color w:val="FF0000"/>
-        </w:rPr>
-        <w:t xml:space="preserve"> “</w:t>
-      </w:r>
-      <w:proofErr w:type="spellStart"/>
+        </w:rPr>
+        <w:t>sklearn</w:t>
+      </w:r>
+      <w:proofErr w:type="spellEnd"/>
       <w:r>
         <w:rPr>
           <w:i w:val="0"/>
           <w:iCs/>
-          <w:color w:val="FF0000"/>
-        </w:rPr>
-        <w:t>sklearn</w:t>
-      </w:r>
-      <w:proofErr w:type="spellEnd"/>
-      <w:r>
-        <w:rPr>
-          <w:i w:val="0"/>
-          <w:iCs/>
-          <w:color w:val="FF0000"/>
         </w:rPr>
         <w:t>” para previsão de padrões de queda e subida de juros, SELIC, inflação e ações para dizer ao usuário qual a melhor hora de investir e a que tem maior probabilidade de se retirar maiores retornos financeiros</w:t>
       </w:r>
@@ -40137,6 +39345,7 @@
         <w:docPartUnique/>
       </w:docPartObj>
     </w:sdtPr>
+    <w:sdtEndPr/>
     <w:sdtContent>
       <w:p>
         <w:pPr>

</xml_diff>